<commit_message>
Rename Exam Preparation 12 December 2020
</commit_message>
<xml_diff>
--- a/OOP/OOP-ExamPreparation/src/main/java/_03_JavaOOPExam_12December2020/Task_12Dec2020.docx
+++ b/OOP/OOP-ExamPreparation/src/main/java/_03_JavaOOPExam_12December2020/Task_12Dec2020.docx
@@ -11,6 +11,8 @@
           <w:lang w:val="en-GB"/>
         </w:rPr>
       </w:pPr>
+      <w:bookmarkStart w:id="0" w:name="_GoBack"/>
+      <w:bookmarkEnd w:id="0"/>
       <w:r>
         <w:t>Java</w:t>
       </w:r>
@@ -48,8 +50,6 @@
         </w:rPr>
         <w:t>Bakery</w:t>
       </w:r>
-      <w:bookmarkStart w:id="0" w:name="_GoBack"/>
-      <w:bookmarkEnd w:id="0"/>
     </w:p>
     <w:p>
       <w:pPr>
@@ -14558,7 +14558,7 @@
 </file>
 
 <file path=customXml/itemProps1.xml><?xml version="1.0" encoding="utf-8"?>
-<ds:datastoreItem xmlns:ds="http://schemas.openxmlformats.org/officeDocument/2006/customXml" ds:itemID="{86CEF105-4B89-4C88-845C-63AA21B8533F}">
+<ds:datastoreItem xmlns:ds="http://schemas.openxmlformats.org/officeDocument/2006/customXml" ds:itemID="{4917DCA9-6AAE-46D3-B467-3815A1C04EEE}">
   <ds:schemaRefs>
     <ds:schemaRef ds:uri="http://schemas.openxmlformats.org/officeDocument/2006/bibliography"/>
   </ds:schemaRefs>

</xml_diff>